<commit_message>
Added Page Definitions document
Added document outlining Page Functionality definitions.
</commit_message>
<xml_diff>
--- a/docs/design_docs/Peer Feedback Application - Page List.docx
+++ b/docs/design_docs/Peer Feedback Application - Page List.docx
@@ -2710,23 +2710,6 @@
 </file>
 
 <file path=customXml/item1.xml><?xml version="1.0" encoding="utf-8"?>
-<?mso-contentType ?>
-<FormTemplates xmlns="http://schemas.microsoft.com/sharepoint/v3/contenttype/forms">
-  <Display>DocumentLibraryForm</Display>
-  <Edit>DocumentLibraryForm</Edit>
-  <New>DocumentLibraryForm</New>
-</FormTemplates>
-</file>
-
-<file path=customXml/item2.xml><?xml version="1.0" encoding="utf-8"?>
-<p:properties xmlns:p="http://schemas.microsoft.com/office/2006/metadata/properties" xmlns:xsi="http://www.w3.org/2001/XMLSchema-instance" xmlns:pc="http://schemas.microsoft.com/office/infopath/2007/PartnerControls">
-  <documentManagement>
-    <_activity xmlns="ba87ea5a-40a1-4d3f-99fe-e7986f919a0e" xsi:nil="true"/>
-  </documentManagement>
-</p:properties>
-</file>
-
-<file path=customXml/item3.xml><?xml version="1.0" encoding="utf-8"?>
 <ct:contentTypeSchema xmlns:ct="http://schemas.microsoft.com/office/2006/metadata/contentType" xmlns:ma="http://schemas.microsoft.com/office/2006/metadata/properties/metaAttributes" ct:_="" ma:_="" ma:contentTypeName="Document" ma:contentTypeID="0x010100FE3BD70ED21A8146878660997DC4987A" ma:contentTypeVersion="16" ma:contentTypeDescription="Create a new document." ma:contentTypeScope="" ma:versionID="1163f8613b916897f1525cecaaa30cd1">
   <xsd:schema xmlns:xsd="http://www.w3.org/2001/XMLSchema" xmlns:xs="http://www.w3.org/2001/XMLSchema" xmlns:p="http://schemas.microsoft.com/office/2006/metadata/properties" xmlns:ns3="ba87ea5a-40a1-4d3f-99fe-e7986f919a0e" xmlns:ns4="e4896e41-0df4-48a9-9d5a-ef2e0d710728" targetNamespace="http://schemas.microsoft.com/office/2006/metadata/properties" ma:root="true" ma:fieldsID="a3eb2cf5aaea1626cf843e10b3306ed1" ns3:_="" ns4:_="">
     <xsd:import namespace="ba87ea5a-40a1-4d3f-99fe-e7986f919a0e"/>
@@ -2967,32 +2950,24 @@
 </ct:contentTypeSchema>
 </file>
 
-<file path=customXml/itemProps1.xml><?xml version="1.0" encoding="utf-8"?>
-<ds:datastoreItem xmlns:ds="http://schemas.openxmlformats.org/officeDocument/2006/customXml" ds:itemID="{F80BF5DA-C844-44A3-B444-28E8BA53CFC2}">
-  <ds:schemaRefs>
-    <ds:schemaRef ds:uri="http://schemas.microsoft.com/sharepoint/v3/contenttype/forms"/>
-  </ds:schemaRefs>
-</ds:datastoreItem>
+<file path=customXml/item2.xml><?xml version="1.0" encoding="utf-8"?>
+<p:properties xmlns:p="http://schemas.microsoft.com/office/2006/metadata/properties" xmlns:xsi="http://www.w3.org/2001/XMLSchema-instance" xmlns:pc="http://schemas.microsoft.com/office/infopath/2007/PartnerControls">
+  <documentManagement>
+    <_activity xmlns="ba87ea5a-40a1-4d3f-99fe-e7986f919a0e" xsi:nil="true"/>
+  </documentManagement>
+</p:properties>
 </file>
 
-<file path=customXml/itemProps2.xml><?xml version="1.0" encoding="utf-8"?>
-<ds:datastoreItem xmlns:ds="http://schemas.openxmlformats.org/officeDocument/2006/customXml" ds:itemID="{8ADA0EFD-7609-4D54-8FDB-DB3A12BBE067}">
-  <ds:schemaRefs>
-    <ds:schemaRef ds:uri="http://schemas.microsoft.com/office/2006/metadata/properties"/>
-    <ds:schemaRef ds:uri="http://purl.org/dc/terms/"/>
-    <ds:schemaRef ds:uri="http://www.w3.org/XML/1998/namespace"/>
-    <ds:schemaRef ds:uri="http://purl.org/dc/elements/1.1/"/>
-    <ds:schemaRef ds:uri="http://purl.org/dc/dcmitype/"/>
-    <ds:schemaRef ds:uri="http://schemas.microsoft.com/office/infopath/2007/PartnerControls"/>
-    <ds:schemaRef ds:uri="http://schemas.microsoft.com/office/2006/documentManagement/types"/>
-    <ds:schemaRef ds:uri="http://schemas.openxmlformats.org/package/2006/metadata/core-properties"/>
-    <ds:schemaRef ds:uri="e4896e41-0df4-48a9-9d5a-ef2e0d710728"/>
-    <ds:schemaRef ds:uri="ba87ea5a-40a1-4d3f-99fe-e7986f919a0e"/>
-  </ds:schemaRefs>
-</ds:datastoreItem>
+<file path=customXml/item3.xml><?xml version="1.0" encoding="utf-8"?>
+<?mso-contentType ?>
+<FormTemplates xmlns="http://schemas.microsoft.com/sharepoint/v3/contenttype/forms">
+  <Display>DocumentLibraryForm</Display>
+  <Edit>DocumentLibraryForm</Edit>
+  <New>DocumentLibraryForm</New>
+</FormTemplates>
 </file>
 
-<file path=customXml/itemProps3.xml><?xml version="1.0" encoding="utf-8"?>
+<file path=customXml/itemProps1.xml><?xml version="1.0" encoding="utf-8"?>
 <ds:datastoreItem xmlns:ds="http://schemas.openxmlformats.org/officeDocument/2006/customXml" ds:itemID="{2732FC3C-6592-4B86-B284-A6FE69E3ED82}">
   <ds:schemaRefs>
     <ds:schemaRef ds:uri="http://schemas.microsoft.com/office/2006/metadata/contentType"/>
@@ -3009,4 +2984,22 @@
     <ds:schemaRef ds:uri="http://schemas.microsoft.com/internal/obd"/>
   </ds:schemaRefs>
 </ds:datastoreItem>
+</file>
+
+<file path=customXml/itemProps2.xml><?xml version="1.0" encoding="utf-8"?>
+<ds:datastoreItem xmlns:ds="http://schemas.openxmlformats.org/officeDocument/2006/customXml" ds:itemID="{8ADA0EFD-7609-4D54-8FDB-DB3A12BBE067}">
+  <ds:schemaRefs>
+    <ds:schemaRef ds:uri="http://schemas.microsoft.com/office/2006/metadata/properties"/>
+    <ds:schemaRef ds:uri="http://schemas.microsoft.com/office/infopath/2007/PartnerControls"/>
+    <ds:schemaRef ds:uri="ba87ea5a-40a1-4d3f-99fe-e7986f919a0e"/>
+  </ds:schemaRefs>
+</ds:datastoreItem>
+</file>
+
+<file path=customXml/itemProps3.xml><?xml version="1.0" encoding="utf-8"?>
+<ds:datastoreItem xmlns:ds="http://schemas.openxmlformats.org/officeDocument/2006/customXml" ds:itemID="{F80BF5DA-C844-44A3-B444-28E8BA53CFC2}">
+  <ds:schemaRefs>
+    <ds:schemaRef ds:uri="http://schemas.microsoft.com/sharepoint/v3/contenttype/forms"/>
+  </ds:schemaRefs>
+</ds:datastoreItem>
 </file>
</xml_diff>

<commit_message>
Added wireframe to readme
</commit_message>
<xml_diff>
--- a/docs/design_docs/Peer Feedback Application - Page List.docx
+++ b/docs/design_docs/Peer Feedback Application - Page List.docx
@@ -2951,20 +2951,20 @@
 </file>
 
 <file path=customXml/item2.xml><?xml version="1.0" encoding="utf-8"?>
-<p:properties xmlns:p="http://schemas.microsoft.com/office/2006/metadata/properties" xmlns:xsi="http://www.w3.org/2001/XMLSchema-instance" xmlns:pc="http://schemas.microsoft.com/office/infopath/2007/PartnerControls">
-  <documentManagement>
-    <_activity xmlns="ba87ea5a-40a1-4d3f-99fe-e7986f919a0e" xsi:nil="true"/>
-  </documentManagement>
-</p:properties>
-</file>
-
-<file path=customXml/item3.xml><?xml version="1.0" encoding="utf-8"?>
 <?mso-contentType ?>
 <FormTemplates xmlns="http://schemas.microsoft.com/sharepoint/v3/contenttype/forms">
   <Display>DocumentLibraryForm</Display>
   <Edit>DocumentLibraryForm</Edit>
   <New>DocumentLibraryForm</New>
 </FormTemplates>
+</file>
+
+<file path=customXml/item3.xml><?xml version="1.0" encoding="utf-8"?>
+<p:properties xmlns:p="http://schemas.microsoft.com/office/2006/metadata/properties" xmlns:xsi="http://www.w3.org/2001/XMLSchema-instance" xmlns:pc="http://schemas.microsoft.com/office/infopath/2007/PartnerControls">
+  <documentManagement>
+    <_activity xmlns="ba87ea5a-40a1-4d3f-99fe-e7986f919a0e" xsi:nil="true"/>
+  </documentManagement>
+</p:properties>
 </file>
 
 <file path=customXml/itemProps1.xml><?xml version="1.0" encoding="utf-8"?>
@@ -2987,6 +2987,14 @@
 </file>
 
 <file path=customXml/itemProps2.xml><?xml version="1.0" encoding="utf-8"?>
+<ds:datastoreItem xmlns:ds="http://schemas.openxmlformats.org/officeDocument/2006/customXml" ds:itemID="{F80BF5DA-C844-44A3-B444-28E8BA53CFC2}">
+  <ds:schemaRefs>
+    <ds:schemaRef ds:uri="http://schemas.microsoft.com/sharepoint/v3/contenttype/forms"/>
+  </ds:schemaRefs>
+</ds:datastoreItem>
+</file>
+
+<file path=customXml/itemProps3.xml><?xml version="1.0" encoding="utf-8"?>
 <ds:datastoreItem xmlns:ds="http://schemas.openxmlformats.org/officeDocument/2006/customXml" ds:itemID="{8ADA0EFD-7609-4D54-8FDB-DB3A12BBE067}">
   <ds:schemaRefs>
     <ds:schemaRef ds:uri="http://schemas.microsoft.com/office/2006/metadata/properties"/>
@@ -2994,12 +3002,4 @@
     <ds:schemaRef ds:uri="ba87ea5a-40a1-4d3f-99fe-e7986f919a0e"/>
   </ds:schemaRefs>
 </ds:datastoreItem>
-</file>
-
-<file path=customXml/itemProps3.xml><?xml version="1.0" encoding="utf-8"?>
-<ds:datastoreItem xmlns:ds="http://schemas.openxmlformats.org/officeDocument/2006/customXml" ds:itemID="{F80BF5DA-C844-44A3-B444-28E8BA53CFC2}">
-  <ds:schemaRefs>
-    <ds:schemaRef ds:uri="http://schemas.microsoft.com/sharepoint/v3/contenttype/forms"/>
-  </ds:schemaRefs>
-</ds:datastoreItem>
 </file>
</xml_diff>